<commit_message>
update notes and add notes of email servers Postfix and Dovecot
</commit_message>
<xml_diff>
--- a/Ruby/Ruby on Rails.docx
+++ b/Ruby/Ruby on Rails.docx
@@ -2349,6 +2349,12 @@
     </w:p>
     <w:p/>
     <w:p/>
+    <w:p>
+      <w:r>
+        <w:t>Note: YAML files will not accept special charaters in strings unless the string is enclosed in quotes. Double quoted strings act the same as they do in JSON.</w:t>
+      </w:r>
+    </w:p>
+    <w:p/>
     <w:p/>
     <w:p>
       <w:pPr>
@@ -2374,7 +2380,6 @@
         <w:ind w:firstLine="720"/>
       </w:pPr>
       <w:r>
-        <w:lastRenderedPageBreak/>
         <w:t>bundle install</w:t>
       </w:r>
     </w:p>
@@ -2639,7 +2644,6 @@
     </w:p>
     <w:p>
       <w:r>
-        <w:lastRenderedPageBreak/>
         <w:t xml:space="preserve">A navbar is a permanent section of a website which is generally displayed on everypage and allows a user to easily navigate sections of the website. </w:t>
       </w:r>
     </w:p>
@@ -2688,10 +2692,7 @@
     <w:p>
       <w:r>
         <w:tab/>
-        <w:t xml:space="preserve">  </w:t>
-      </w:r>
-      <w:r>
-        <w:t>&lt;header&gt;</w:t>
+        <w:t xml:space="preserve">  &lt;header&gt;</w:t>
       </w:r>
     </w:p>
     <w:p>
@@ -2700,32 +2701,16 @@
       </w:r>
       <w:r>
         <w:tab/>
-      </w:r>
-      <w:r>
-        <w:t xml:space="preserve"> </w:t>
-      </w:r>
+        <w:t xml:space="preserve">    &lt;%= render 'layouts/navigation' %&gt;</w:t>
+      </w:r>
+    </w:p>
+    <w:p>
       <w:r>
         <w:t xml:space="preserve">   </w:t>
       </w:r>
       <w:r>
-        <w:t>&lt;%= render 'layouts/navigation' %&gt;</w:t>
-      </w:r>
-    </w:p>
-    <w:p>
-      <w:r>
-        <w:t xml:space="preserve">   </w:t>
-      </w:r>
-      <w:r>
         <w:tab/>
-      </w:r>
-      <w:r>
-        <w:t xml:space="preserve"> </w:t>
-      </w:r>
-      <w:r>
-        <w:t xml:space="preserve">  </w:t>
-      </w:r>
-      <w:r>
-        <w:t>&lt;/header&gt;</w:t>
+        <w:t xml:space="preserve">   &lt;/header&gt;</w:t>
       </w:r>
     </w:p>
     <w:p>
@@ -2816,6 +2801,413 @@
         <w:t>}</w:t>
       </w:r>
     </w:p>
+    <w:p/>
+    <w:p>
+      <w:pPr>
+        <w:pStyle w:val="Subtitle"/>
+      </w:pPr>
+      <w:r>
+        <w:t>Forms</w:t>
+      </w:r>
+    </w:p>
+    <w:p>
+      <w:r>
+        <w:t>Rails provides a series of helper to generate html form elements, such as checkboxes, in erb files. Helpers:</w:t>
+      </w:r>
+    </w:p>
+    <w:p/>
+    <w:p>
+      <w:r>
+        <w:t>Simple form:</w:t>
+      </w:r>
+      <w:r>
+        <w:t xml:space="preserve"> Creates standard html form</w:t>
+      </w:r>
+    </w:p>
+    <w:p/>
+    <w:p>
+      <w:pPr>
+        <w:ind w:left="720"/>
+      </w:pPr>
+      <w:r>
+        <w:t>&lt;%= form_with(url: "/search", method: "get") do %&gt;</w:t>
+      </w:r>
+    </w:p>
+    <w:p>
+      <w:pPr>
+        <w:ind w:left="720"/>
+      </w:pPr>
+      <w:r>
+        <w:t xml:space="preserve">  &lt;%= label_tag(:q, "Search for:") %&gt;</w:t>
+      </w:r>
+    </w:p>
+    <w:p>
+      <w:pPr>
+        <w:ind w:left="720"/>
+      </w:pPr>
+      <w:r>
+        <w:t xml:space="preserve">  &lt;%= text_field_tag(:q) %&gt;</w:t>
+      </w:r>
+    </w:p>
+    <w:p>
+      <w:pPr>
+        <w:ind w:left="720"/>
+      </w:pPr>
+      <w:r>
+        <w:t xml:space="preserve">  &lt;%= submit_tag("Search") %&gt;</w:t>
+      </w:r>
+    </w:p>
+    <w:p>
+      <w:pPr>
+        <w:ind w:left="720"/>
+      </w:pPr>
+      <w:r>
+        <w:t>&lt;% end %&gt;</w:t>
+      </w:r>
+    </w:p>
+    <w:p/>
+    <w:p>
+      <w:r>
+        <w:t>Tag helpers:</w:t>
+      </w:r>
+    </w:p>
+    <w:p/>
+    <w:p>
+      <w:pPr>
+        <w:ind w:left="720"/>
+      </w:pPr>
+    </w:p>
+    <w:p>
+      <w:pPr>
+        <w:ind w:left="720"/>
+      </w:pPr>
+      <w:r>
+        <w:t>&lt;%= radio_button_tag(:age, "child") %&gt;</w:t>
+      </w:r>
+    </w:p>
+    <w:p>
+      <w:pPr>
+        <w:ind w:left="720"/>
+      </w:pPr>
+      <w:r>
+        <w:t>&lt;%= label_tag(:age_child, "I am younger than 21") %&gt;</w:t>
+      </w:r>
+    </w:p>
+    <w:p>
+      <w:pPr>
+        <w:ind w:left="720"/>
+      </w:pPr>
+      <w:r>
+        <w:t>&lt;%= radio_button_tag(:age, "adult") %&gt;</w:t>
+      </w:r>
+    </w:p>
+    <w:p>
+      <w:pPr>
+        <w:ind w:left="720"/>
+      </w:pPr>
+      <w:r>
+        <w:t>&lt;%= label_tag(:age_adult, "I am over 21") %&gt;</w:t>
+      </w:r>
+    </w:p>
+    <w:p>
+      <w:pPr>
+        <w:ind w:left="720"/>
+      </w:pPr>
+      <w:r>
+        <w:t>&lt;%= text_area_tag(:message, "Hi, nice site", size: "24x6") %&gt;</w:t>
+      </w:r>
+    </w:p>
+    <w:p>
+      <w:pPr>
+        <w:ind w:left="720"/>
+      </w:pPr>
+      <w:r>
+        <w:t>&lt;%= password_field_tag(:password) %&gt;</w:t>
+      </w:r>
+    </w:p>
+    <w:p>
+      <w:pPr>
+        <w:ind w:left="720"/>
+      </w:pPr>
+      <w:r>
+        <w:t>&lt;%= hidden_field_tag(:parent_id, "5") %&gt;</w:t>
+      </w:r>
+    </w:p>
+    <w:p>
+      <w:pPr>
+        <w:ind w:left="720"/>
+      </w:pPr>
+      <w:r>
+        <w:t>&lt;%= search_field(:user, :name) %&gt;</w:t>
+      </w:r>
+    </w:p>
+    <w:p>
+      <w:pPr>
+        <w:ind w:left="720"/>
+      </w:pPr>
+      <w:r>
+        <w:t>&lt;%= telephone_field(:user, :phone) %&gt;</w:t>
+      </w:r>
+    </w:p>
+    <w:p>
+      <w:pPr>
+        <w:ind w:left="720"/>
+      </w:pPr>
+      <w:r>
+        <w:t>&lt;%= date_field(:user, :born_on) %&gt;</w:t>
+      </w:r>
+    </w:p>
+    <w:p>
+      <w:pPr>
+        <w:ind w:left="720"/>
+      </w:pPr>
+      <w:r>
+        <w:t>&lt;%= datetime_local_field(:user, :graduation_day) %&gt;</w:t>
+      </w:r>
+    </w:p>
+    <w:p>
+      <w:pPr>
+        <w:ind w:left="720"/>
+      </w:pPr>
+      <w:r>
+        <w:t>&lt;%= month_field(:user, :birthday_month) %&gt;</w:t>
+      </w:r>
+    </w:p>
+    <w:p>
+      <w:pPr>
+        <w:ind w:left="720"/>
+      </w:pPr>
+      <w:r>
+        <w:t>&lt;%= week_field(:user, :birthday_week) %&gt;</w:t>
+      </w:r>
+    </w:p>
+    <w:p>
+      <w:pPr>
+        <w:ind w:left="720"/>
+      </w:pPr>
+      <w:r>
+        <w:t>&lt;%= url_field(:user, :homepage) %&gt;</w:t>
+      </w:r>
+    </w:p>
+    <w:p>
+      <w:pPr>
+        <w:ind w:left="720"/>
+      </w:pPr>
+      <w:r>
+        <w:t>&lt;%= email_field(:user, :address) %&gt;</w:t>
+      </w:r>
+    </w:p>
+    <w:p>
+      <w:pPr>
+        <w:ind w:left="720"/>
+      </w:pPr>
+      <w:r>
+        <w:t>&lt;%= color_field(:user, :favorite_color) %&gt;</w:t>
+      </w:r>
+    </w:p>
+    <w:p>
+      <w:pPr>
+        <w:ind w:left="720"/>
+      </w:pPr>
+      <w:r>
+        <w:t>&lt;%= time_field(:task, :started_at) %&gt;</w:t>
+      </w:r>
+    </w:p>
+    <w:p>
+      <w:pPr>
+        <w:ind w:left="720"/>
+      </w:pPr>
+      <w:r>
+        <w:t>&lt;%= number_field(:product, :price, in: 1.0..20.0, step: 0.5) %&gt;</w:t>
+      </w:r>
+    </w:p>
+    <w:p>
+      <w:pPr>
+        <w:ind w:left="720"/>
+      </w:pPr>
+      <w:r>
+        <w:t>&lt;%= range_field(:product, :discount, in: 1..100) %&gt;</w:t>
+      </w:r>
+    </w:p>
+    <w:p/>
+    <w:p>
+      <w:r>
+        <w:t>Attaching models to helpers, the following form will action to the post model route:</w:t>
+      </w:r>
+    </w:p>
+    <w:p/>
+    <w:p>
+      <w:r>
+        <w:tab/>
+      </w:r>
+      <w:r>
+        <w:t>form_with model: @</w:t>
+      </w:r>
+      <w:r>
+        <w:t>&lt;model&gt;</w:t>
+      </w:r>
+      <w:r>
+        <w:t>,</w:t>
+      </w:r>
+      <w:r>
+        <w:t xml:space="preserve"> class: </w:t>
+      </w:r>
+      <w:r>
+        <w:t>‘</w:t>
+      </w:r>
+      <w:r>
+        <w:t>&lt;class&gt;</w:t>
+      </w:r>
+      <w:r>
+        <w:t>’</w:t>
+      </w:r>
+      <w:r>
+        <w:t xml:space="preserve"> do |f</w:t>
+      </w:r>
+      <w:r>
+        <w:t>|</w:t>
+      </w:r>
+    </w:p>
+    <w:p/>
+    <w:p>
+      <w:r>
+        <w:t>Record identification can be performed if the resource being modified is a resource:</w:t>
+      </w:r>
+    </w:p>
+    <w:p/>
+    <w:p>
+      <w:r>
+        <w:tab/>
+      </w:r>
+      <w:r>
+        <w:t>form_with(model: @article, url: articles_path)</w:t>
+      </w:r>
+    </w:p>
+    <w:p>
+      <w:r>
+        <w:tab/>
+      </w:r>
+      <w:r>
+        <w:t>form_with(model: @article, url: article_path(@article), method: "patch")</w:t>
+      </w:r>
+    </w:p>
+    <w:p/>
+    <w:p/>
+    <w:p>
+      <w:pPr>
+        <w:pStyle w:val="Subtitle"/>
+      </w:pPr>
+      <w:r>
+        <w:t>HTTP Requests</w:t>
+      </w:r>
+    </w:p>
+    <w:p>
+      <w:r>
+        <w:t xml:space="preserve">It is often required to authenticate user tokens and make external http requests on behalf of users from the rails application server. </w:t>
+      </w:r>
+      <w:r>
+        <w:t xml:space="preserve">There are various different clients to make HTTP requests with, for this example Faraday is used. </w:t>
+      </w:r>
+    </w:p>
+    <w:p/>
+    <w:p>
+      <w:r>
+        <w:t>To start the http library is required in the controller which needs to make the request</w:t>
+      </w:r>
+      <w:r>
+        <w:t>:</w:t>
+      </w:r>
+    </w:p>
+    <w:p/>
+    <w:p>
+      <w:r>
+        <w:tab/>
+      </w:r>
+      <w:r>
+        <w:t>require 'net/http'</w:t>
+      </w:r>
+    </w:p>
+    <w:p/>
+    <w:p>
+      <w:r>
+        <w:t>Assuming the API is json based, then a separate method can be made for making the request including the following code and customised as required:</w:t>
+      </w:r>
+    </w:p>
+    <w:p/>
+    <w:p>
+      <w:r>
+        <w:lastRenderedPageBreak/>
+        <w:tab/>
+        <w:t>def http_request(form_data)</w:t>
+      </w:r>
+    </w:p>
+    <w:p>
+      <w:r>
+        <w:tab/>
+        <w:t xml:space="preserve">  response = Faraday.post("https://accounts.spotify.com/api/token") do |request|</w:t>
+      </w:r>
+    </w:p>
+    <w:p>
+      <w:pPr>
+        <w:ind w:left="720"/>
+      </w:pPr>
+      <w:r>
+        <w:t xml:space="preserve">        request.headers['Content-Type'] = 'application/x-www-form-urlencoded'</w:t>
+      </w:r>
+    </w:p>
+    <w:p>
+      <w:pPr>
+        <w:ind w:left="720"/>
+      </w:pPr>
+      <w:r>
+        <w:t xml:space="preserve">        request.body = form_data</w:t>
+      </w:r>
+    </w:p>
+    <w:p>
+      <w:pPr>
+        <w:ind w:left="720"/>
+      </w:pPr>
+      <w:r>
+        <w:t xml:space="preserve">      end</w:t>
+      </w:r>
+    </w:p>
+    <w:p>
+      <w:pPr>
+        <w:ind w:left="720"/>
+      </w:pPr>
+      <w:r>
+        <w:t xml:space="preserve">   JSON.parse(response.body)</w:t>
+      </w:r>
+    </w:p>
+    <w:p>
+      <w:pPr>
+        <w:ind w:left="720"/>
+      </w:pPr>
+      <w:r>
+        <w:t>end</w:t>
+      </w:r>
+    </w:p>
+    <w:p/>
+    <w:p>
+      <w:r>
+        <w:t>Where the JSON data is return</w:t>
+      </w:r>
+      <w:r>
+        <w:t>ed</w:t>
+      </w:r>
+      <w:r>
+        <w:t xml:space="preserve"> as a ruby </w:t>
+      </w:r>
+      <w:r>
+        <w:t>hash</w:t>
+      </w:r>
+      <w:r>
+        <w:t>.</w:t>
+      </w:r>
+    </w:p>
+    <w:p/>
+    <w:p/>
+    <w:p/>
     <w:sectPr>
       <w:pgSz w:w="11900" w:h="16840"/>
       <w:pgMar w:top="1440" w:right="1440" w:bottom="1440" w:left="1440" w:header="708" w:footer="708" w:gutter="0"/>

</xml_diff>